<commit_message>
WIP: More updates...getting closer.
</commit_message>
<xml_diff>
--- a/DiffieHellman.docx
+++ b/DiffieHellman.docx
@@ -185,7 +185,19 @@
         <w:t xml:space="preserve">ormally, </w:t>
       </w:r>
       <w:r>
-        <w:t xml:space="preserve">for two or more parties to </w:t>
+        <w:t xml:space="preserve">for two </w:t>
+      </w:r>
+      <w:r>
+        <w:t>(</w:t>
+      </w:r>
+      <w:r>
+        <w:t>or more</w:t>
+      </w:r>
+      <w:r>
+        <w:t>)</w:t>
+      </w:r>
+      <w:r>
+        <w:t xml:space="preserve"> parties to </w:t>
       </w:r>
       <w:r>
         <w:t xml:space="preserve">communicate securely </w:t>
@@ -300,7 +312,19 @@
         <w:t>is</w:t>
       </w:r>
       <w:r>
-        <w:t xml:space="preserve"> key must be known only to </w:t>
+        <w:t xml:space="preserve"> key must be </w:t>
+      </w:r>
+      <w:r>
+        <w:t>possessed</w:t>
+      </w:r>
+      <w:r>
+        <w:t xml:space="preserve"> only </w:t>
+      </w:r>
+      <w:r>
+        <w:t>by</w:t>
+      </w:r>
+      <w:r>
+        <w:t xml:space="preserve"> </w:t>
       </w:r>
       <w:r>
         <w:t xml:space="preserve">the </w:t>
@@ -333,7 +357,13 @@
         <w:t>eavesdropper</w:t>
       </w:r>
       <w:r>
-        <w:t xml:space="preserve"> with knowledge of the key</w:t>
+        <w:t xml:space="preserve"> with </w:t>
+      </w:r>
+      <w:r>
+        <w:t>possession</w:t>
+      </w:r>
+      <w:r>
+        <w:t xml:space="preserve"> of the key</w:t>
       </w:r>
       <w:r>
         <w:t xml:space="preserve"> </w:t>
@@ -1016,13 +1046,19 @@
         <w:t xml:space="preserve">to each other </w:t>
       </w:r>
       <w:r>
-        <w:t xml:space="preserve">subsequently </w:t>
-      </w:r>
-      <w:r>
-        <w:t xml:space="preserve">on </w:t>
-      </w:r>
-      <w:r>
-        <w:t xml:space="preserve">the insecure channel. Because </w:t>
+        <w:t>over</w:t>
+      </w:r>
+      <w:r>
+        <w:t xml:space="preserve"> </w:t>
+      </w:r>
+      <w:r>
+        <w:t xml:space="preserve">the </w:t>
+      </w:r>
+      <w:r>
+        <w:t xml:space="preserve">insecure </w:t>
+      </w:r>
+      <w:r>
+        <w:t xml:space="preserve">channel. Because </w:t>
       </w:r>
       <w:r>
         <w:t xml:space="preserve">private information is used </w:t>
@@ -1061,7 +1097,7 @@
         <w:t xml:space="preserve">on the </w:t>
       </w:r>
       <w:r>
-        <w:t>insecure channel</w:t>
+        <w:t>channel</w:t>
       </w:r>
       <w:r>
         <w:t>.</w:t>
@@ -1335,16 +1371,10 @@
         <w:t>real-world implementation</w:t>
       </w:r>
       <w:r>
-        <w:t xml:space="preserve"> described</w:t>
-      </w:r>
-      <w:r>
-        <w:t xml:space="preserve"> </w:t>
-      </w:r>
-      <w:r>
-        <w:t xml:space="preserve">in subsequent sections of </w:t>
-      </w:r>
-      <w:r>
-        <w:t>this paper</w:t>
+        <w:t xml:space="preserve"> </w:t>
+      </w:r>
+      <w:r>
+        <w:t>later in this paper</w:t>
       </w:r>
       <w:r>
         <w:t>.</w:t>
@@ -1493,7 +1523,10 @@
         <w:t xml:space="preserve">multiplying </w:t>
       </w:r>
       <w:r>
-        <w:t xml:space="preserve">it </w:t>
+        <w:t>the generator</w:t>
+      </w:r>
+      <w:r>
+        <w:t xml:space="preserve"> </w:t>
       </w:r>
       <w:r>
         <w:t>by</w:t>
@@ -1928,7 +1961,13 @@
         <w:t>information</w:t>
       </w:r>
       <w:r>
-        <w:t xml:space="preserve"> in this way</w:t>
+        <w:t xml:space="preserve"> in this </w:t>
+      </w:r>
+      <w:r>
+        <w:t xml:space="preserve">clever </w:t>
+      </w:r>
+      <w:r>
+        <w:t>way</w:t>
       </w:r>
       <w:r>
         <w:t xml:space="preserve">, Alice and Bob have </w:t>
@@ -2079,10 +2118,10 @@
         <w:t xml:space="preserve"> in this </w:t>
       </w:r>
       <w:r>
-        <w:t>naive</w:t>
-      </w:r>
-      <w:r>
-        <w:t xml:space="preserve"> </w:t>
+        <w:t xml:space="preserve">highly </w:t>
+      </w:r>
+      <w:r>
+        <w:t xml:space="preserve">simplified </w:t>
       </w:r>
       <w:r>
         <w:t>implementation</w:t>
@@ -2135,22 +2174,16 @@
     </w:p>
     <w:p>
       <w:r>
-        <w:t xml:space="preserve">But </w:t>
-      </w:r>
-      <w:r>
-        <w:t xml:space="preserve">in addition to </w:t>
-      </w:r>
-      <w:r>
-        <w:t xml:space="preserve">correctly </w:t>
-      </w:r>
-      <w:r>
-        <w:t xml:space="preserve">guessing </w:t>
-      </w:r>
-      <w:r>
-        <w:t>a</w:t>
-      </w:r>
-      <w:r>
-        <w:t xml:space="preserve"> private key, </w:t>
+        <w:t>I</w:t>
+      </w:r>
+      <w:r>
+        <w:t xml:space="preserve">n addition to guessing </w:t>
+      </w:r>
+      <w:r>
+        <w:t xml:space="preserve">a </w:t>
+      </w:r>
+      <w:r>
+        <w:t xml:space="preserve">private key, </w:t>
       </w:r>
       <w:r>
         <w:t>Eve</w:t>
@@ -2187,10 +2220,7 @@
         <w:t xml:space="preserve"> to compute the shared key</w:t>
       </w:r>
       <w:r>
-        <w:t xml:space="preserve">; i.e. </w:t>
-      </w:r>
-      <w:r>
-        <w:t>multiplication</w:t>
+        <w:t xml:space="preserve"> (i.e. multiplication)</w:t>
       </w:r>
       <w:r>
         <w:t>.</w:t>
@@ -2208,33 +2238,36 @@
         <w:t>knows th</w:t>
       </w:r>
       <w:r>
+        <w:t>is</w:t>
+      </w:r>
+      <w:r>
+        <w:t xml:space="preserve"> algorithm</w:t>
+      </w:r>
+      <w:r>
+        <w:t xml:space="preserve">, and this is </w:t>
+      </w:r>
+      <w:r>
+        <w:t xml:space="preserve">a </w:t>
+      </w:r>
+      <w:r>
+        <w:t>perfectly reasonable</w:t>
+      </w:r>
+      <w:r>
+        <w:t xml:space="preserve"> assumption</w:t>
+      </w:r>
+      <w:r>
+        <w:t xml:space="preserve"> given that </w:t>
+      </w:r>
+      <w:r>
+        <w:t>t</w:t>
+      </w:r>
+      <w:r>
+        <w:t>h</w:t>
+      </w:r>
+      <w:r>
         <w:t>e</w:t>
       </w:r>
       <w:r>
-        <w:t xml:space="preserve"> algorithm</w:t>
-      </w:r>
-      <w:r>
-        <w:t xml:space="preserve">. This happens to be </w:t>
-      </w:r>
-      <w:r>
-        <w:t xml:space="preserve">a </w:t>
-      </w:r>
-      <w:r>
-        <w:t>perfectly reasonable</w:t>
-      </w:r>
-      <w:r>
-        <w:t xml:space="preserve"> assumption</w:t>
-      </w:r>
-      <w:r>
-        <w:t>, because t</w:t>
-      </w:r>
-      <w:r>
-        <w:t>h</w:t>
-      </w:r>
-      <w:r>
-        <w:t>e</w:t>
-      </w:r>
-      <w:r>
         <w:t xml:space="preserve"> </w:t>
       </w:r>
       <w:r>
@@ -2356,19 +2389,10 @@
     </w:p>
     <w:p>
       <w:r>
-        <w:t xml:space="preserve">Here Eve </w:t>
-      </w:r>
-      <w:r>
-        <w:t xml:space="preserve">has </w:t>
-      </w:r>
-      <w:r>
-        <w:t>perform</w:t>
-      </w:r>
-      <w:r>
-        <w:t>ed</w:t>
-      </w:r>
-      <w:r>
-        <w:t xml:space="preserve"> the </w:t>
+        <w:t xml:space="preserve">By using division, Eve performs </w:t>
+      </w:r>
+      <w:r>
+        <w:t xml:space="preserve">the </w:t>
       </w:r>
       <w:r>
         <w:rPr>
@@ -2536,7 +2560,7 @@
         <w:t xml:space="preserve">be </w:t>
       </w:r>
       <w:r>
-        <w:t xml:space="preserve">a surprise </w:t>
+        <w:t xml:space="preserve">surprising </w:t>
       </w:r>
       <w:r>
         <w:t xml:space="preserve">that </w:t>
@@ -2873,69 +2897,390 @@
         <w:t>exponentiation</w:t>
       </w:r>
       <w:r>
-        <w:t xml:space="preserve"> </w:t>
-      </w:r>
-      <w:r>
-        <w:t xml:space="preserve">versus </w:t>
+        <w:t xml:space="preserve"> versus multiplication</w:t>
+      </w:r>
+      <w:r>
+        <w:t xml:space="preserve">—and </w:t>
+      </w:r>
+      <w:r>
+        <w:t>(</w:t>
+      </w:r>
+      <w:r>
+        <w:t xml:space="preserve">b) </w:t>
+      </w:r>
+      <w:r>
+        <w:t xml:space="preserve">the </w:t>
+      </w:r>
+      <w:r>
+        <w:t>public parameters</w:t>
+      </w:r>
+      <w:r>
+        <w:t xml:space="preserve"> observed by Eve</w:t>
+      </w:r>
+      <w:r>
+        <w:t>.</w:t>
+      </w:r>
+    </w:p>
+    <w:p>
+      <w:r>
+        <w:t xml:space="preserve">As before, </w:t>
+      </w:r>
+      <w:r>
+        <w:t xml:space="preserve">Eve </w:t>
+      </w:r>
+      <w:r>
+        <w:t xml:space="preserve">observes </w:t>
+      </w:r>
+      <w:r>
+        <w:t xml:space="preserve">the generator (2), Alice’s </w:t>
+      </w:r>
+      <w:r>
+        <w:t>public key</w:t>
+      </w:r>
+      <w:r>
+        <w:t xml:space="preserve"> (8)</w:t>
+      </w:r>
+      <w:r>
+        <w:t xml:space="preserve"> and</w:t>
+      </w:r>
+      <w:r>
+        <w:t xml:space="preserve"> Bob’s </w:t>
+      </w:r>
+      <w:r>
+        <w:t xml:space="preserve">public key </w:t>
+      </w:r>
+      <w:r>
+        <w:t>(16</w:t>
+      </w:r>
+      <w:r>
+        <w:t>)</w:t>
+      </w:r>
+      <w:r>
+        <w:t>.</w:t>
+      </w:r>
+      <w:r>
+        <w:t xml:space="preserve"> </w:t>
+      </w:r>
+      <w:r>
+        <w:t>W</w:t>
+      </w:r>
+      <w:r>
+        <w:t xml:space="preserve">ith </w:t>
+      </w:r>
+      <w:r>
+        <w:t>this</w:t>
+      </w:r>
+      <w:r>
+        <w:t xml:space="preserve"> information </w:t>
+      </w:r>
+      <w:r>
+        <w:t>Eve</w:t>
+      </w:r>
+      <w:r>
+        <w:t xml:space="preserve"> </w:t>
+      </w:r>
+      <w:r>
+        <w:t xml:space="preserve">must </w:t>
+      </w:r>
+      <w:r>
+        <w:t xml:space="preserve">be able to </w:t>
+      </w:r>
+      <w:r>
+        <w:t xml:space="preserve">compute the shared </w:t>
+      </w:r>
+      <w:r>
+        <w:t xml:space="preserve">secret </w:t>
+      </w:r>
+      <w:r>
+        <w:t>key (4096)</w:t>
+      </w:r>
+      <w:r>
+        <w:t xml:space="preserve"> to break the encryption</w:t>
+      </w:r>
+      <w:r>
+        <w:t>.</w:t>
+      </w:r>
+      <w:r>
+        <w:t xml:space="preserve"> </w:t>
+      </w:r>
+      <w:r>
+        <w:t xml:space="preserve">Because </w:t>
+      </w:r>
+      <w:r>
+        <w:t xml:space="preserve">Eve knows </w:t>
+      </w:r>
+      <w:r>
+        <w:t xml:space="preserve">the algorithm, she knows </w:t>
+      </w:r>
+      <w:r>
+        <w:t xml:space="preserve">that Alice raised the generator (2) to </w:t>
+      </w:r>
+      <w:r>
+        <w:t xml:space="preserve">the </w:t>
+      </w:r>
+      <w:r>
+        <w:t xml:space="preserve">power </w:t>
+      </w:r>
+      <w:r>
+        <w:t xml:space="preserve">of some exponent </w:t>
+      </w:r>
+      <w:r>
+        <w:t xml:space="preserve">to </w:t>
+      </w:r>
+      <w:r>
+        <w:t xml:space="preserve">compute </w:t>
+      </w:r>
+      <w:r>
+        <w:t>her</w:t>
+      </w:r>
+      <w:r>
+        <w:t xml:space="preserve"> </w:t>
+      </w:r>
+      <w:r>
+        <w:t xml:space="preserve">public key </w:t>
+      </w:r>
+      <w:r>
+        <w:t>(8)</w:t>
+      </w:r>
+      <w:r>
+        <w:t>.</w:t>
+      </w:r>
+      <w:r>
+        <w:t xml:space="preserve"> </w:t>
+      </w:r>
+      <w:r>
+        <w:t xml:space="preserve">To </w:t>
+      </w:r>
+      <w:r>
+        <w:t>find</w:t>
+      </w:r>
+      <w:r>
+        <w:t xml:space="preserve"> that exponent, </w:t>
+      </w:r>
+      <w:r>
+        <w:t xml:space="preserve">Eve must </w:t>
+      </w:r>
+      <w:r>
+        <w:t xml:space="preserve">solve for </w:t>
+      </w:r>
+      <w:r>
+        <w:rPr>
+          <w:i/>
+          <w:iCs/>
+        </w:rPr>
+        <w:t>y</w:t>
+      </w:r>
+      <w:r>
+        <w:t xml:space="preserve"> </w:t>
+      </w:r>
+      <w:r>
+        <w:t xml:space="preserve">in the equation </w:t>
+      </w:r>
+      <w:r>
+        <w:rPr>
+          <w:i/>
+          <w:iCs/>
+        </w:rPr>
+        <w:t>x</w:t>
+      </w:r>
+      <w:r>
+        <w:t xml:space="preserve"> ^ </w:t>
+      </w:r>
+      <w:r>
+        <w:rPr>
+          <w:i/>
+          <w:iCs/>
+        </w:rPr>
+        <w:t>y</w:t>
+      </w:r>
+      <w:r>
+        <w:t xml:space="preserve"> = </w:t>
+      </w:r>
+      <w:r>
+        <w:rPr>
+          <w:i/>
+          <w:iCs/>
+        </w:rPr>
+        <w:t>z</w:t>
+      </w:r>
+      <w:r>
+        <w:t xml:space="preserve">, where </w:t>
+      </w:r>
+      <w:r>
+        <w:rPr>
+          <w:i/>
+          <w:iCs/>
+        </w:rPr>
+        <w:t>x</w:t>
+      </w:r>
+      <w:r>
+        <w:t xml:space="preserve"> and </w:t>
+      </w:r>
+      <w:r>
+        <w:rPr>
+          <w:i/>
+          <w:iCs/>
+        </w:rPr>
+        <w:t>z</w:t>
+      </w:r>
+      <w:r>
+        <w:t xml:space="preserve"> are known</w:t>
+      </w:r>
+      <w:r>
+        <w:t>.</w:t>
+      </w:r>
+      <w:r>
+        <w:rPr>
+          <w:rStyle w:val="FootnoteReference"/>
+        </w:rPr>
+        <w:footnoteReference w:id="13"/>
+      </w:r>
+    </w:p>
+    <w:p>
+      <w:r>
+        <w:t xml:space="preserve">Solving for </w:t>
+      </w:r>
+      <w:r>
+        <w:rPr>
+          <w:i/>
+          <w:iCs/>
+        </w:rPr>
+        <w:t>y</w:t>
+      </w:r>
+      <w:r>
+        <w:t xml:space="preserve"> in </w:t>
+      </w:r>
+      <w:r>
+        <w:t xml:space="preserve">this </w:t>
+      </w:r>
+      <w:r>
+        <w:t xml:space="preserve">equation is known as </w:t>
+      </w:r>
+      <w:r>
+        <w:t xml:space="preserve">taking </w:t>
+      </w:r>
+      <w:r>
+        <w:t xml:space="preserve">the </w:t>
+      </w:r>
+      <w:r>
+        <w:t>logarithm</w:t>
+      </w:r>
+      <w:r>
+        <w:t xml:space="preserve"> </w:t>
+      </w:r>
+      <w:r>
+        <w:t xml:space="preserve">of </w:t>
+      </w:r>
+      <w:r>
+        <w:rPr>
+          <w:i/>
+          <w:iCs/>
+        </w:rPr>
+        <w:t>z</w:t>
+      </w:r>
+      <w:r>
+        <w:t xml:space="preserve">. Taking </w:t>
+      </w:r>
+      <w:r>
+        <w:t>a</w:t>
+      </w:r>
+      <w:r>
+        <w:t xml:space="preserve"> logarithm</w:t>
+      </w:r>
+      <w:r>
+        <w:t xml:space="preserve"> is the inverse of exponentiation</w:t>
+      </w:r>
+      <w:r>
+        <w:t>,</w:t>
+      </w:r>
+      <w:r>
+        <w:t xml:space="preserve"> </w:t>
+      </w:r>
+      <w:r>
+        <w:t xml:space="preserve">just as </w:t>
+      </w:r>
+      <w:r>
+        <w:t xml:space="preserve">division </w:t>
+      </w:r>
+      <w:r>
+        <w:t>is the inverse of</w:t>
+      </w:r>
+      <w:r>
+        <w:t xml:space="preserve"> </w:t>
       </w:r>
       <w:r>
         <w:t>multiplication</w:t>
       </w:r>
       <w:r>
-        <w:t xml:space="preserve">—and </w:t>
-      </w:r>
-      <w:r>
-        <w:t>(</w:t>
-      </w:r>
-      <w:r>
-        <w:t xml:space="preserve">b) </w:t>
-      </w:r>
-      <w:r>
-        <w:t xml:space="preserve">the </w:t>
-      </w:r>
-      <w:r>
-        <w:t>public parameters</w:t>
-      </w:r>
-      <w:r>
-        <w:t xml:space="preserve"> observed by Eve</w:t>
+        <w:t>, which</w:t>
+      </w:r>
+      <w:r>
+        <w:t xml:space="preserve"> </w:t>
+      </w:r>
+      <w:r>
+        <w:t>Eve used in the previous example to break the encryption</w:t>
       </w:r>
       <w:r>
         <w:t>.</w:t>
       </w:r>
-    </w:p>
-    <w:p>
-      <w:r>
-        <w:t xml:space="preserve">As before, </w:t>
-      </w:r>
-      <w:r>
-        <w:t xml:space="preserve">Eve </w:t>
-      </w:r>
-      <w:r>
-        <w:t xml:space="preserve">observes </w:t>
-      </w:r>
-      <w:r>
-        <w:t xml:space="preserve">the generator (2), Alice’s </w:t>
-      </w:r>
-      <w:r>
-        <w:t>public key</w:t>
-      </w:r>
-      <w:r>
-        <w:t xml:space="preserve"> (8)</w:t>
-      </w:r>
-      <w:r>
-        <w:t xml:space="preserve"> and</w:t>
-      </w:r>
-      <w:r>
-        <w:t xml:space="preserve"> Bob’s </w:t>
-      </w:r>
-      <w:r>
-        <w:t xml:space="preserve">public key </w:t>
-      </w:r>
-      <w:r>
-        <w:t>(16</w:t>
-      </w:r>
-      <w:r>
-        <w:t>)</w:t>
+      <w:r>
+        <w:t xml:space="preserve"> For small values</w:t>
+      </w:r>
+      <w:r>
+        <w:t xml:space="preserve"> of </w:t>
+      </w:r>
+      <w:r>
+        <w:rPr>
+          <w:i/>
+          <w:iCs/>
+        </w:rPr>
+        <w:t>z</w:t>
+      </w:r>
+      <w:r>
+        <w:t xml:space="preserve"> </w:t>
+      </w:r>
+      <w:r>
+        <w:t xml:space="preserve">(8 and 16 in the present example) </w:t>
+      </w:r>
+      <w:r>
+        <w:t xml:space="preserve">solving for </w:t>
+      </w:r>
+      <w:r>
+        <w:rPr>
+          <w:i/>
+          <w:iCs/>
+        </w:rPr>
+        <w:t>y</w:t>
+      </w:r>
+      <w:r>
+        <w:t xml:space="preserve"> is </w:t>
+      </w:r>
+      <w:r>
+        <w:t>trivial</w:t>
+      </w:r>
+      <w:r>
+        <w:t>; i</w:t>
+      </w:r>
+      <w:r>
+        <w:t xml:space="preserve">t </w:t>
+      </w:r>
+      <w:r>
+        <w:t xml:space="preserve">simply </w:t>
+      </w:r>
+      <w:r>
+        <w:t xml:space="preserve">requires trying </w:t>
+      </w:r>
+      <w:r>
+        <w:t xml:space="preserve">consecutive </w:t>
+      </w:r>
+      <w:r>
+        <w:t xml:space="preserve">exponents until the </w:t>
+      </w:r>
+      <w:r>
+        <w:t xml:space="preserve">right </w:t>
+      </w:r>
+      <w:r>
+        <w:t>answer is found</w:t>
       </w:r>
       <w:r>
         <w:t>.</w:t>
@@ -2944,40 +3289,34 @@
         <w:t xml:space="preserve"> </w:t>
       </w:r>
       <w:r>
-        <w:t>W</w:t>
-      </w:r>
-      <w:r>
-        <w:t xml:space="preserve">ith </w:t>
-      </w:r>
-      <w:r>
-        <w:t>this</w:t>
-      </w:r>
-      <w:r>
-        <w:t xml:space="preserve"> information </w:t>
-      </w:r>
-      <w:r>
-        <w:t>Eve</w:t>
-      </w:r>
-      <w:r>
-        <w:t xml:space="preserve"> </w:t>
-      </w:r>
-      <w:r>
-        <w:t xml:space="preserve">must </w:t>
-      </w:r>
-      <w:r>
-        <w:t xml:space="preserve">be able to </w:t>
-      </w:r>
-      <w:r>
-        <w:t xml:space="preserve">compute the shared </w:t>
-      </w:r>
-      <w:r>
-        <w:t xml:space="preserve">secret </w:t>
-      </w:r>
-      <w:r>
-        <w:t>key (4096)</w:t>
-      </w:r>
-      <w:r>
-        <w:t xml:space="preserve"> to break the encryption</w:t>
+        <w:t xml:space="preserve">The </w:t>
+      </w:r>
+      <w:r>
+        <w:t xml:space="preserve">requisite </w:t>
+      </w:r>
+      <w:r>
+        <w:t xml:space="preserve">number </w:t>
+      </w:r>
+      <w:r>
+        <w:t xml:space="preserve">of </w:t>
+      </w:r>
+      <w:r>
+        <w:t>tries</w:t>
+      </w:r>
+      <w:r>
+        <w:t xml:space="preserve"> </w:t>
+      </w:r>
+      <w:r>
+        <w:t xml:space="preserve">to </w:t>
+      </w:r>
+      <w:r>
+        <w:t xml:space="preserve">find Alice’s private key </w:t>
+      </w:r>
+      <w:r>
+        <w:t xml:space="preserve">in the present example </w:t>
+      </w:r>
+      <w:r>
+        <w:t>is three</w:t>
       </w:r>
       <w:r>
         <w:t>.</w:t>
@@ -2986,97 +3325,19 @@
         <w:t xml:space="preserve"> </w:t>
       </w:r>
       <w:r>
-        <w:t xml:space="preserve">Because </w:t>
-      </w:r>
-      <w:r>
-        <w:t xml:space="preserve">Eve knows </w:t>
-      </w:r>
-      <w:r>
-        <w:t xml:space="preserve">the algorithm, she knows </w:t>
-      </w:r>
-      <w:r>
-        <w:t xml:space="preserve">that Alice raised the generator (2) to </w:t>
-      </w:r>
-      <w:r>
-        <w:t xml:space="preserve">the </w:t>
-      </w:r>
-      <w:r>
-        <w:t xml:space="preserve">power </w:t>
-      </w:r>
-      <w:r>
-        <w:t xml:space="preserve">of some exponent </w:t>
-      </w:r>
-      <w:r>
-        <w:t xml:space="preserve">to </w:t>
-      </w:r>
-      <w:r>
-        <w:t xml:space="preserve">compute </w:t>
-      </w:r>
-      <w:r>
-        <w:t>her</w:t>
-      </w:r>
-      <w:r>
-        <w:t xml:space="preserve"> </w:t>
-      </w:r>
-      <w:r>
-        <w:t xml:space="preserve">public key </w:t>
-      </w:r>
-      <w:r>
-        <w:t>(8)</w:t>
-      </w:r>
-      <w:r>
-        <w:t>.</w:t>
-      </w:r>
-      <w:r>
-        <w:t xml:space="preserve"> </w:t>
-      </w:r>
-      <w:r>
-        <w:t xml:space="preserve">To </w:t>
-      </w:r>
-      <w:r>
-        <w:t>find</w:t>
-      </w:r>
-      <w:r>
-        <w:t xml:space="preserve"> that exponent, </w:t>
-      </w:r>
-      <w:r>
-        <w:t xml:space="preserve">Eve must </w:t>
-      </w:r>
-      <w:r>
-        <w:t xml:space="preserve">solve for </w:t>
-      </w:r>
-      <w:r>
-        <w:rPr>
-          <w:i/>
-          <w:iCs/>
-        </w:rPr>
-        <w:t>y</w:t>
-      </w:r>
-      <w:r>
-        <w:t xml:space="preserve"> </w:t>
-      </w:r>
-      <w:r>
-        <w:t xml:space="preserve">in the equation </w:t>
-      </w:r>
-      <w:r>
-        <w:rPr>
-          <w:i/>
-          <w:iCs/>
-        </w:rPr>
-        <w:t>x</w:t>
-      </w:r>
-      <w:r>
-        <w:t xml:space="preserve"> ^ </w:t>
-      </w:r>
-      <w:r>
-        <w:rPr>
-          <w:i/>
-          <w:iCs/>
-        </w:rPr>
-        <w:t>y</w:t>
-      </w:r>
-      <w:r>
-        <w:t xml:space="preserve"> = </w:t>
+        <w:t>F</w:t>
+      </w:r>
+      <w:r>
+        <w:t xml:space="preserve">or </w:t>
+      </w:r>
+      <w:r>
+        <w:t xml:space="preserve">larger </w:t>
+      </w:r>
+      <w:r>
+        <w:t>values</w:t>
+      </w:r>
+      <w:r>
+        <w:t xml:space="preserve"> of </w:t>
       </w:r>
       <w:r>
         <w:rPr>
@@ -3086,17 +3347,31 @@
         <w:t>z</w:t>
       </w:r>
       <w:r>
-        <w:t xml:space="preserve">, where </w:t>
-      </w:r>
-      <w:r>
-        <w:rPr>
-          <w:i/>
-          <w:iCs/>
-        </w:rPr>
-        <w:t>x</w:t>
-      </w:r>
-      <w:r>
-        <w:t xml:space="preserve"> and </w:t>
+        <w:t>,</w:t>
+      </w:r>
+      <w:r>
+        <w:t xml:space="preserve"> however,</w:t>
+      </w:r>
+      <w:r>
+        <w:t xml:space="preserve"> </w:t>
+      </w:r>
+      <w:r>
+        <w:t xml:space="preserve">the complexity of </w:t>
+      </w:r>
+      <w:r>
+        <w:t xml:space="preserve">Eve’s task </w:t>
+      </w:r>
+      <w:r>
+        <w:t xml:space="preserve">grows </w:t>
+      </w:r>
+      <w:r>
+        <w:t>proportionately</w:t>
+      </w:r>
+      <w:r>
+        <w:t xml:space="preserve"> </w:t>
+      </w:r>
+      <w:r>
+        <w:t xml:space="preserve">with the size of </w:t>
       </w:r>
       <w:r>
         <w:rPr>
@@ -3106,52 +3381,36 @@
         <w:t>z</w:t>
       </w:r>
       <w:r>
-        <w:t xml:space="preserve"> are known</w:t>
-      </w:r>
-      <w:r>
-        <w:t>.</w:t>
-      </w:r>
-      <w:r>
-        <w:rPr>
-          <w:rStyle w:val="FootnoteReference"/>
-        </w:rPr>
-        <w:footnoteReference w:id="13"/>
-      </w:r>
-    </w:p>
-    <w:p>
-      <w:r>
-        <w:t xml:space="preserve">Solving for </w:t>
-      </w:r>
-      <w:r>
-        <w:rPr>
-          <w:i/>
-          <w:iCs/>
-        </w:rPr>
-        <w:t>y</w:t>
-      </w:r>
-      <w:r>
-        <w:t xml:space="preserve"> in </w:t>
-      </w:r>
-      <w:r>
-        <w:t xml:space="preserve">this </w:t>
-      </w:r>
-      <w:r>
-        <w:t xml:space="preserve">equation is known as </w:t>
-      </w:r>
-      <w:r>
-        <w:t xml:space="preserve">taking </w:t>
-      </w:r>
-      <w:r>
-        <w:t xml:space="preserve">the </w:t>
-      </w:r>
-      <w:r>
-        <w:t>logarithm</w:t>
-      </w:r>
-      <w:r>
-        <w:t xml:space="preserve"> </w:t>
-      </w:r>
-      <w:r>
-        <w:t xml:space="preserve">of </w:t>
+        <w:t>. Contrast this with the implementation using multiplication</w:t>
+      </w:r>
+      <w:r>
+        <w:t xml:space="preserve">, in which </w:t>
+      </w:r>
+      <w:r>
+        <w:t xml:space="preserve">the complexity </w:t>
+      </w:r>
+      <w:r>
+        <w:t xml:space="preserve">of the task </w:t>
+      </w:r>
+      <w:r>
+        <w:t>is constant</w:t>
+      </w:r>
+      <w:r>
+        <w:t xml:space="preserve"> relative to the size of the </w:t>
+      </w:r>
+      <w:r>
+        <w:t xml:space="preserve">public </w:t>
+      </w:r>
+      <w:r>
+        <w:t>key.</w:t>
+      </w:r>
+    </w:p>
+    <w:p>
+      <w:r>
+        <w:t>As the value of</w:t>
+      </w:r>
+      <w:r>
+        <w:t xml:space="preserve"> </w:t>
       </w:r>
       <w:r>
         <w:rPr>
@@ -3161,49 +3420,28 @@
         <w:t>z</w:t>
       </w:r>
       <w:r>
-        <w:t xml:space="preserve">. Taking </w:t>
-      </w:r>
-      <w:r>
-        <w:t>a</w:t>
-      </w:r>
-      <w:r>
-        <w:t xml:space="preserve"> logarithm</w:t>
-      </w:r>
-      <w:r>
-        <w:t xml:space="preserve"> is the inverse of exponentiation</w:t>
-      </w:r>
-      <w:r>
-        <w:t>,</w:t>
-      </w:r>
-      <w:r>
-        <w:t xml:space="preserve"> </w:t>
-      </w:r>
-      <w:r>
-        <w:t xml:space="preserve">just as </w:t>
-      </w:r>
-      <w:r>
-        <w:t xml:space="preserve">division </w:t>
-      </w:r>
-      <w:r>
-        <w:t>is the inverse of</w:t>
-      </w:r>
-      <w:r>
-        <w:t xml:space="preserve"> the</w:t>
-      </w:r>
-      <w:r>
-        <w:t xml:space="preserve"> multiplication </w:t>
-      </w:r>
-      <w:r>
-        <w:t>Eve used in the previous example to break the encryption</w:t>
-      </w:r>
-      <w:r>
-        <w:t>.</w:t>
-      </w:r>
-      <w:r>
-        <w:t xml:space="preserve"> For small values</w:t>
-      </w:r>
-      <w:r>
-        <w:t xml:space="preserve"> of </w:t>
+        <w:t xml:space="preserve"> </w:t>
+      </w:r>
+      <w:r>
+        <w:t>increases</w:t>
+      </w:r>
+      <w:r>
+        <w:t xml:space="preserve">, </w:t>
+      </w:r>
+      <w:r>
+        <w:t>solving for</w:t>
+      </w:r>
+      <w:r>
+        <w:t xml:space="preserve"> its logarithm </w:t>
+      </w:r>
+      <w:r>
+        <w:t>requires</w:t>
+      </w:r>
+      <w:r>
+        <w:t xml:space="preserve"> more tries, and </w:t>
+      </w:r>
+      <w:r>
+        <w:t xml:space="preserve">if </w:t>
       </w:r>
       <w:r>
         <w:rPr>
@@ -3216,199 +3454,6 @@
         <w:t xml:space="preserve"> </w:t>
       </w:r>
       <w:r>
-        <w:t xml:space="preserve">(8 and 16 in the present example) </w:t>
-      </w:r>
-      <w:r>
-        <w:t xml:space="preserve">solving for </w:t>
-      </w:r>
-      <w:r>
-        <w:rPr>
-          <w:i/>
-          <w:iCs/>
-        </w:rPr>
-        <w:t>y</w:t>
-      </w:r>
-      <w:r>
-        <w:t xml:space="preserve"> is </w:t>
-      </w:r>
-      <w:r>
-        <w:t>trivial</w:t>
-      </w:r>
-      <w:r>
-        <w:t>; i</w:t>
-      </w:r>
-      <w:r>
-        <w:t xml:space="preserve">t </w:t>
-      </w:r>
-      <w:r>
-        <w:t xml:space="preserve">simply </w:t>
-      </w:r>
-      <w:r>
-        <w:t xml:space="preserve">requires trying </w:t>
-      </w:r>
-      <w:r>
-        <w:t xml:space="preserve">consecutive </w:t>
-      </w:r>
-      <w:r>
-        <w:t xml:space="preserve">exponents until the </w:t>
-      </w:r>
-      <w:r>
-        <w:t xml:space="preserve">right </w:t>
-      </w:r>
-      <w:r>
-        <w:t>answer is found</w:t>
-      </w:r>
-      <w:r>
-        <w:t>.</w:t>
-      </w:r>
-      <w:r>
-        <w:t xml:space="preserve"> </w:t>
-      </w:r>
-      <w:r>
-        <w:t xml:space="preserve">The </w:t>
-      </w:r>
-      <w:r>
-        <w:t xml:space="preserve">requisite </w:t>
-      </w:r>
-      <w:r>
-        <w:t xml:space="preserve">number </w:t>
-      </w:r>
-      <w:r>
-        <w:t xml:space="preserve">of </w:t>
-      </w:r>
-      <w:r>
-        <w:t>tries</w:t>
-      </w:r>
-      <w:r>
-        <w:t xml:space="preserve"> </w:t>
-      </w:r>
-      <w:r>
-        <w:t xml:space="preserve">to </w:t>
-      </w:r>
-      <w:r>
-        <w:t xml:space="preserve">find Alice’s private key </w:t>
-      </w:r>
-      <w:r>
-        <w:t xml:space="preserve">in the present example </w:t>
-      </w:r>
-      <w:r>
-        <w:t>is three</w:t>
-      </w:r>
-      <w:r>
-        <w:t>.</w:t>
-      </w:r>
-      <w:r>
-        <w:t xml:space="preserve"> </w:t>
-      </w:r>
-      <w:r>
-        <w:t>F</w:t>
-      </w:r>
-      <w:r>
-        <w:t xml:space="preserve">or </w:t>
-      </w:r>
-      <w:r>
-        <w:t xml:space="preserve">larger </w:t>
-      </w:r>
-      <w:r>
-        <w:t>values</w:t>
-      </w:r>
-      <w:r>
-        <w:t xml:space="preserve"> of </w:t>
-      </w:r>
-      <w:r>
-        <w:rPr>
-          <w:i/>
-          <w:iCs/>
-        </w:rPr>
-        <w:t>z</w:t>
-      </w:r>
-      <w:r>
-        <w:t>,</w:t>
-      </w:r>
-      <w:r>
-        <w:t xml:space="preserve"> however,</w:t>
-      </w:r>
-      <w:r>
-        <w:t xml:space="preserve"> </w:t>
-      </w:r>
-      <w:r>
-        <w:t xml:space="preserve">the complexity of </w:t>
-      </w:r>
-      <w:r>
-        <w:t xml:space="preserve">Eve’s task </w:t>
-      </w:r>
-      <w:r>
-        <w:t xml:space="preserve">grows </w:t>
-      </w:r>
-      <w:r>
-        <w:t>proportionately</w:t>
-      </w:r>
-      <w:r>
-        <w:t xml:space="preserve"> </w:t>
-      </w:r>
-      <w:r>
-        <w:t xml:space="preserve">with the size of </w:t>
-      </w:r>
-      <w:r>
-        <w:rPr>
-          <w:i/>
-          <w:iCs/>
-        </w:rPr>
-        <w:t>z</w:t>
-      </w:r>
-      <w:r>
-        <w:t>. Contrast this with the implementation using multiplication, where the complexity is constant.</w:t>
-      </w:r>
-    </w:p>
-    <w:p>
-      <w:r>
-        <w:t>As the value of</w:t>
-      </w:r>
-      <w:r>
-        <w:t xml:space="preserve"> </w:t>
-      </w:r>
-      <w:r>
-        <w:rPr>
-          <w:i/>
-          <w:iCs/>
-        </w:rPr>
-        <w:t>z</w:t>
-      </w:r>
-      <w:r>
-        <w:t xml:space="preserve"> </w:t>
-      </w:r>
-      <w:r>
-        <w:t>increases</w:t>
-      </w:r>
-      <w:r>
-        <w:t xml:space="preserve">, </w:t>
-      </w:r>
-      <w:r>
-        <w:t>solving for</w:t>
-      </w:r>
-      <w:r>
-        <w:t xml:space="preserve"> its logarithm </w:t>
-      </w:r>
-      <w:r>
-        <w:t>requires</w:t>
-      </w:r>
-      <w:r>
-        <w:t xml:space="preserve"> more tries, and </w:t>
-      </w:r>
-      <w:r>
-        <w:t xml:space="preserve">if </w:t>
-      </w:r>
-      <w:r>
-        <w:rPr>
-          <w:i/>
-          <w:iCs/>
-        </w:rPr>
-        <w:t>z</w:t>
-      </w:r>
-      <w:r>
-        <w:t xml:space="preserve"> </w:t>
-      </w:r>
-      <w:r>
         <w:t xml:space="preserve">is large </w:t>
       </w:r>
       <w:r>
@@ -3430,7 +3475,13 @@
         <w:t xml:space="preserve">e. </w:t>
       </w:r>
       <w:r>
-        <w:t>With this we get closer to an effective DH implementation, but we’re not quite there yet</w:t>
+        <w:t xml:space="preserve">With this we </w:t>
+      </w:r>
+      <w:r>
+        <w:t>get</w:t>
+      </w:r>
+      <w:r>
+        <w:t xml:space="preserve"> closer to an effective DH implementation, but we’re not quite there yet</w:t>
       </w:r>
       <w:r>
         <w:t>.</w:t>
@@ -3652,7 +3703,26 @@
         <w:t xml:space="preserve"> number by which to divide in order to find a remainder</w:t>
       </w:r>
       <w:r>
-        <w:t>—and t</w:t>
+        <w:t xml:space="preserve">. </w:t>
+      </w:r>
+      <w:r>
+        <w:t xml:space="preserve">We call this operand the </w:t>
+      </w:r>
+      <w:r>
+        <w:rPr>
+          <w:i/>
+          <w:iCs/>
+        </w:rPr>
+        <w:t>divisor</w:t>
+      </w:r>
+      <w:r>
+        <w:t>.</w:t>
+      </w:r>
+      <w:r>
+        <w:t xml:space="preserve"> </w:t>
+      </w:r>
+      <w:r>
+        <w:t>T</w:t>
       </w:r>
       <w:r>
         <w:t xml:space="preserve">his explains </w:t>
@@ -3693,88 +3763,75 @@
       <w:r>
         <w:t>.</w:t>
       </w:r>
-      <w:r>
-        <w:t xml:space="preserve"> We call this operand the </w:t>
-      </w:r>
-      <w:r>
-        <w:rPr>
-          <w:i/>
-          <w:iCs/>
-        </w:rPr>
+    </w:p>
+    <w:p>
+      <w:r>
+        <w:t xml:space="preserve">As before, </w:t>
+      </w:r>
+      <w:r>
+        <w:t xml:space="preserve">Alice </w:t>
+      </w:r>
+      <w:r>
+        <w:t>transmits the generator (3)</w:t>
+      </w:r>
+      <w:r>
+        <w:t>.</w:t>
+      </w:r>
+      <w:r>
+        <w:t xml:space="preserve"> </w:t>
+      </w:r>
+      <w:r>
+        <w:t>B</w:t>
+      </w:r>
+      <w:r>
+        <w:t xml:space="preserve">ut </w:t>
+      </w:r>
+      <w:r>
+        <w:t xml:space="preserve">she also </w:t>
+      </w:r>
+      <w:r>
+        <w:t xml:space="preserve">transmits </w:t>
+      </w:r>
+      <w:r>
+        <w:t xml:space="preserve">the </w:t>
+      </w:r>
+      <w:r>
+        <w:t xml:space="preserve">divisor </w:t>
+      </w:r>
+      <w:r>
+        <w:t>(7)</w:t>
+      </w:r>
+      <w:r>
+        <w:t xml:space="preserve"> </w:t>
+      </w:r>
+      <w:r>
+        <w:t xml:space="preserve">that will be used </w:t>
+      </w:r>
+      <w:r>
+        <w:t xml:space="preserve">to </w:t>
+      </w:r>
+      <w:r>
+        <w:t xml:space="preserve">compute </w:t>
+      </w:r>
+      <w:r>
+        <w:t>remainder</w:t>
+      </w:r>
+      <w:r>
+        <w:t>s</w:t>
+      </w:r>
+      <w:r>
+        <w:t xml:space="preserve">. </w:t>
+      </w:r>
+      <w:r>
+        <w:t xml:space="preserve">Note that </w:t>
+      </w:r>
+      <w:r>
+        <w:t xml:space="preserve">the </w:t>
+      </w:r>
+      <w:r>
         <w:t>divisor</w:t>
       </w:r>
       <w:r>
-        <w:t>.</w:t>
-      </w:r>
-    </w:p>
-    <w:p>
-      <w:r>
-        <w:t xml:space="preserve">As before, </w:t>
-      </w:r>
-      <w:r>
-        <w:t xml:space="preserve">Alice </w:t>
-      </w:r>
-      <w:r>
-        <w:t>transmits the generator (3)</w:t>
-      </w:r>
-      <w:r>
-        <w:t>.</w:t>
-      </w:r>
-      <w:r>
-        <w:t xml:space="preserve"> </w:t>
-      </w:r>
-      <w:r>
-        <w:t>B</w:t>
-      </w:r>
-      <w:r>
-        <w:t xml:space="preserve">ut </w:t>
-      </w:r>
-      <w:r>
-        <w:t xml:space="preserve">she also </w:t>
-      </w:r>
-      <w:r>
-        <w:t xml:space="preserve">transmits </w:t>
-      </w:r>
-      <w:r>
-        <w:t xml:space="preserve">the </w:t>
-      </w:r>
-      <w:r>
-        <w:t xml:space="preserve">divisor </w:t>
-      </w:r>
-      <w:r>
-        <w:t>(7)</w:t>
-      </w:r>
-      <w:r>
-        <w:t xml:space="preserve"> </w:t>
-      </w:r>
-      <w:r>
-        <w:t xml:space="preserve">that will be used </w:t>
-      </w:r>
-      <w:r>
-        <w:t xml:space="preserve">to </w:t>
-      </w:r>
-      <w:r>
-        <w:t xml:space="preserve">compute </w:t>
-      </w:r>
-      <w:r>
-        <w:t>remainder</w:t>
-      </w:r>
-      <w:r>
-        <w:t>s</w:t>
-      </w:r>
-      <w:r>
-        <w:t xml:space="preserve">. </w:t>
-      </w:r>
-      <w:r>
-        <w:t xml:space="preserve">Note that </w:t>
-      </w:r>
-      <w:r>
-        <w:t xml:space="preserve">the </w:t>
-      </w:r>
-      <w:r>
-        <w:t>divisor</w:t>
-      </w:r>
-      <w:r>
         <w:t xml:space="preserve"> </w:t>
       </w:r>
       <w:r>
@@ -3785,9 +3842,6 @@
       </w:r>
       <w:r>
         <w:t xml:space="preserve">; </w:t>
-      </w:r>
-      <w:r>
-        <w:t xml:space="preserve">i.e. </w:t>
       </w:r>
       <w:r>
         <w:t xml:space="preserve">it is a </w:t>
@@ -4794,7 +4848,13 @@
         <w:t xml:space="preserve"> </w:t>
       </w:r>
       <w:r>
-        <w:t xml:space="preserve">secure key exchange, encryption was </w:t>
+        <w:t xml:space="preserve">secure key exchange, encryption </w:t>
+      </w:r>
+      <w:r>
+        <w:t>is</w:t>
+      </w:r>
+      <w:r>
+        <w:t xml:space="preserve"> </w:t>
       </w:r>
       <w:r>
         <w:t>one of the</w:t>
@@ -4821,13 +4881,10 @@
         <w:t xml:space="preserve">the </w:t>
       </w:r>
       <w:r>
-        <w:t>public-</w:t>
+        <w:t xml:space="preserve">public-key </w:t>
       </w:r>
       <w:r>
         <w:lastRenderedPageBreak/>
-        <w:t xml:space="preserve">key </w:t>
-      </w:r>
-      <w:r>
         <w:t xml:space="preserve">cryptosystem </w:t>
       </w:r>
       <w:r>
@@ -4911,7 +4968,37 @@
         <w:t xml:space="preserve"> </w:t>
       </w:r>
       <w:r>
-        <w:t>consists of three distinct but interrelated elements: secure key exchange, encryption and digital signatures.</w:t>
+        <w:t xml:space="preserve">consists of three distinct but interrelated elements: </w:t>
+      </w:r>
+      <w:r>
+        <w:rPr>
+          <w:i/>
+          <w:iCs/>
+        </w:rPr>
+        <w:t>secure key exchange</w:t>
+      </w:r>
+      <w:r>
+        <w:t xml:space="preserve">, </w:t>
+      </w:r>
+      <w:r>
+        <w:rPr>
+          <w:i/>
+          <w:iCs/>
+        </w:rPr>
+        <w:t>encryption</w:t>
+      </w:r>
+      <w:r>
+        <w:t xml:space="preserve"> and </w:t>
+      </w:r>
+      <w:r>
+        <w:rPr>
+          <w:i/>
+          <w:iCs/>
+        </w:rPr>
+        <w:t>digital signatures</w:t>
+      </w:r>
+      <w:r>
+        <w:t>.</w:t>
       </w:r>
       <w:r>
         <w:t xml:space="preserve"> But </w:t>
@@ -4952,13 +5039,13 @@
         <w:t xml:space="preserve">hile </w:t>
       </w:r>
       <w:r>
-        <w:t xml:space="preserve">working </w:t>
-      </w:r>
-      <w:r>
-        <w:t>together</w:t>
-      </w:r>
-      <w:r>
-        <w:t xml:space="preserve"> at MIT</w:t>
+        <w:t>doing research</w:t>
+      </w:r>
+      <w:r>
+        <w:t xml:space="preserve"> </w:t>
+      </w:r>
+      <w:r>
+        <w:t>at MIT</w:t>
       </w:r>
       <w:r>
         <w:t xml:space="preserve"> in 1978</w:t>
@@ -4970,7 +5057,15 @@
         <w:t xml:space="preserve">the cryptographers </w:t>
       </w:r>
       <w:r>
-        <w:t>Ronald Rivest, Adi Shamir and Leonard Adelman published a paper</w:t>
+        <w:t xml:space="preserve">Ronald </w:t>
+      </w:r>
+      <w:proofErr w:type="spellStart"/>
+      <w:r>
+        <w:t>Rivest</w:t>
+      </w:r>
+      <w:proofErr w:type="spellEnd"/>
+      <w:r>
+        <w:t>, Adi Shamir and Leonard Adelman published a paper</w:t>
       </w:r>
       <w:r>
         <w:t xml:space="preserve"> </w:t>
@@ -5044,7 +5139,15 @@
         <w:t xml:space="preserve"> </w:t>
       </w:r>
       <w:r>
-        <w:t xml:space="preserve">the contributions of Rivest, Shamir and Adelman </w:t>
+        <w:t xml:space="preserve">the contributions of </w:t>
+      </w:r>
+      <w:proofErr w:type="spellStart"/>
+      <w:r>
+        <w:t>Rivest</w:t>
+      </w:r>
+      <w:proofErr w:type="spellEnd"/>
+      <w:r>
+        <w:t xml:space="preserve">, Shamir and Adelman </w:t>
       </w:r>
       <w:r>
         <w:t xml:space="preserve">form </w:t>
@@ -5080,20 +5183,20 @@
         <w:t xml:space="preserve">simply </w:t>
       </w:r>
       <w:r>
-        <w:t>by the initials of the surnames of its authors’</w:t>
-      </w:r>
-      <w:r>
-        <w:t>,</w:t>
-      </w:r>
-      <w:r>
-        <w:t xml:space="preserve"> </w:t>
-      </w:r>
-      <w:r>
-        <w:rPr>
-          <w:i/>
-          <w:iCs/>
-        </w:rPr>
-        <w:t>RSA</w:t>
+        <w:t>by the initials of the surnames of its authors</w:t>
+      </w:r>
+      <w:r>
+        <w:t>.</w:t>
+      </w:r>
+      <w:r>
+        <w:t xml:space="preserve"> RSA, or some variation of it, secures literally trillions of dollars of electronic funds transfers </w:t>
+      </w:r>
+      <w:r>
+        <w:rPr>
+          <w:i/>
+          <w:iCs/>
+        </w:rPr>
+        <w:t>daily</w:t>
       </w:r>
       <w:r>
         <w:t>.</w:t>
@@ -5487,7 +5590,13 @@
         <w:t xml:space="preserve">because </w:t>
       </w:r>
       <w:r>
-        <w:t>it can be observed by an eavesdropper.</w:t>
+        <w:t xml:space="preserve">it can be observed by </w:t>
+      </w:r>
+      <w:r>
+        <w:t>an eavesdropper</w:t>
+      </w:r>
+      <w:r>
+        <w:t>.</w:t>
       </w:r>
     </w:p>
     <w:p>
@@ -5720,7 +5829,13 @@
         <w:t>private</w:t>
       </w:r>
       <w:r>
-        <w:t xml:space="preserve"> because it is never transmitted to Bob, and therefore cannot be observed by an eavesdropper.</w:t>
+        <w:t xml:space="preserve"> because it is never transmitted to Bob, and therefore cannot be observed by </w:t>
+      </w:r>
+      <w:r>
+        <w:t>Eve</w:t>
+      </w:r>
+      <w:r>
+        <w:t>.</w:t>
       </w:r>
     </w:p>
     <w:p>
@@ -5949,6 +6064,7 @@
       <w:r>
         <w:t>(</w:t>
       </w:r>
+      <w:proofErr w:type="spellStart"/>
       <w:r>
         <w:rPr>
           <w:i/>
@@ -5956,6 +6072,7 @@
         </w:rPr>
         <w:t>gcd</w:t>
       </w:r>
+      <w:proofErr w:type="spellEnd"/>
       <w:r>
         <w:t xml:space="preserve">) </w:t>
       </w:r>
@@ -6097,6 +6214,7 @@
       <w:r>
         <w:t xml:space="preserve">, but she could have selected any value between 1 and 26 where </w:t>
       </w:r>
+      <w:proofErr w:type="spellStart"/>
       <w:r>
         <w:rPr>
           <w:i/>
@@ -6104,6 +6222,7 @@
         </w:rPr>
         <w:t>gcd</w:t>
       </w:r>
+      <w:proofErr w:type="spellEnd"/>
       <w:r>
         <w:rPr>
           <w:i/>
@@ -6146,7 +6265,10 @@
         <w:t>e.g</w:t>
       </w:r>
       <w:r>
-        <w:t>. 1, 3, 5, 7, 9…</w:t>
+        <w:t xml:space="preserve">. 1, 3, 5, 7, </w:t>
+      </w:r>
+      <w:r>
+        <w:t>9, etc.</w:t>
       </w:r>
       <w:r>
         <w:t>)</w:t>
@@ -6209,7 +6331,10 @@
         <w:t xml:space="preserve">to </w:t>
       </w:r>
       <w:r>
-        <w:t xml:space="preserve">use as her </w:t>
+        <w:t>serve</w:t>
+      </w:r>
+      <w:r>
+        <w:t xml:space="preserve"> as her </w:t>
       </w:r>
       <w:r>
         <w:t xml:space="preserve">private </w:t>
@@ -6327,15 +6452,7 @@
         <w:t>n</w:t>
       </w:r>
       <w:r>
-        <w:t xml:space="preserve"> </w:t>
-      </w:r>
-      <w:proofErr w:type="gramStart"/>
-      <w:r>
-        <w:t>is</w:t>
-      </w:r>
-      <w:proofErr w:type="gramEnd"/>
-      <w:r>
-        <w:t xml:space="preserve"> the </w:t>
+        <w:t xml:space="preserve"> is the </w:t>
       </w:r>
       <w:r>
         <w:t>divisor</w:t>
@@ -7128,6 +7245,9 @@
         <w:t xml:space="preserve"> numbers</w:t>
       </w:r>
       <w:r>
+        <w:t xml:space="preserve"> (in the real world these factors would be enormous; more than 600 decimal digits in length!)</w:t>
+      </w:r>
+      <w:r>
         <w:t>.</w:t>
       </w:r>
       <w:r>
@@ -7136,18 +7256,6 @@
         </w:rPr>
         <w:footnoteReference w:id="26"/>
       </w:r>
-      <w:r>
-        <w:t xml:space="preserve"> In the real world these factors would be enormous; </w:t>
-      </w:r>
-      <w:r>
-        <w:t xml:space="preserve">somewhere </w:t>
-      </w:r>
-      <w:r>
-        <w:t>on the order of 600 decimal digits</w:t>
-      </w:r>
-      <w:r>
-        <w:t xml:space="preserve"> in length.</w:t>
-      </w:r>
     </w:p>
     <w:p>
       <w:r>
@@ -7634,13 +7742,8 @@
         <w:t>p</w:t>
       </w:r>
       <w:r>
-        <w:t xml:space="preserve"> - </w:t>
-      </w:r>
-      <w:proofErr w:type="gramStart"/>
-      <w:r>
-        <w:t>1)(</w:t>
-      </w:r>
-      <w:proofErr w:type="gramEnd"/>
+        <w:t xml:space="preserve"> - 1)(</w:t>
+      </w:r>
       <w:r>
         <w:rPr>
           <w:i/>
@@ -7661,15 +7764,7 @@
         <w:t xml:space="preserve">we get </w:t>
       </w:r>
       <w:r>
-        <w:t xml:space="preserve">(5 - </w:t>
-      </w:r>
-      <w:proofErr w:type="gramStart"/>
-      <w:r>
-        <w:t>1)(</w:t>
-      </w:r>
-      <w:proofErr w:type="gramEnd"/>
-      <w:r>
-        <w:t>7 - 1) = 24</w:t>
+        <w:t>(5 - 1)(7 - 1) = 24</w:t>
       </w:r>
       <w:r>
         <w:t>.</w:t>
@@ -7807,6 +7902,7 @@
       <w:r>
         <w:t xml:space="preserve"> must keep </w:t>
       </w:r>
+      <w:proofErr w:type="spellStart"/>
       <w:r>
         <w:rPr>
           <w:i/>
@@ -7814,6 +7910,7 @@
         </w:rPr>
         <w:t>t</w:t>
       </w:r>
+      <w:proofErr w:type="spellEnd"/>
       <w:r>
         <w:t xml:space="preserve"> secret.</w:t>
       </w:r>
@@ -7912,6 +8009,7 @@
       <w:r>
         <w:t xml:space="preserve">where the </w:t>
       </w:r>
+      <w:proofErr w:type="spellStart"/>
       <w:r>
         <w:rPr>
           <w:i/>
@@ -7919,6 +8017,7 @@
         </w:rPr>
         <w:t>gcd</w:t>
       </w:r>
+      <w:proofErr w:type="spellEnd"/>
       <w:r>
         <w:t xml:space="preserve"> is 1</w:t>
       </w:r>
@@ -8363,6 +8462,7 @@
       <w:r>
         <w:t xml:space="preserve"> she finds the first integer greater than one whose </w:t>
       </w:r>
+      <w:proofErr w:type="spellStart"/>
       <w:r>
         <w:rPr>
           <w:i/>
@@ -8370,6 +8470,7 @@
         </w:rPr>
         <w:t>gcd</w:t>
       </w:r>
+      <w:proofErr w:type="spellEnd"/>
       <w:r>
         <w:t xml:space="preserve"> with the totient </w:t>
       </w:r>
@@ -8810,7 +8911,7 @@
         <w:t xml:space="preserve">serves the same purpose </w:t>
       </w:r>
       <w:r>
-        <w:t>with</w:t>
+        <w:t>in</w:t>
       </w:r>
       <w:r>
         <w:t xml:space="preserve"> </w:t>
@@ -8907,28 +9008,10 @@
         <w:t xml:space="preserve">But with RSA </w:t>
       </w:r>
       <w:r>
-        <w:t xml:space="preserve">public-key encryption, </w:t>
-      </w:r>
-      <w:r>
-        <w:t xml:space="preserve">we </w:t>
-      </w:r>
-      <w:r>
-        <w:t xml:space="preserve">now </w:t>
-      </w:r>
-      <w:r>
-        <w:t xml:space="preserve">have the opportunity to </w:t>
-      </w:r>
-      <w:r>
-        <w:t>do</w:t>
-      </w:r>
-      <w:r>
-        <w:t xml:space="preserve"> a </w:t>
-      </w:r>
-      <w:r>
-        <w:t xml:space="preserve">secure </w:t>
-      </w:r>
-      <w:r>
-        <w:t xml:space="preserve">key </w:t>
+        <w:t xml:space="preserve">public-key encryption </w:t>
+      </w:r>
+      <w:r>
+        <w:t xml:space="preserve">we have the opportunity to </w:t>
       </w:r>
       <w:r>
         <w:rPr>
@@ -8938,7 +9021,7 @@
         <w:t>exchange</w:t>
       </w:r>
       <w:r>
-        <w:t>.</w:t>
+        <w:t xml:space="preserve"> keys securely.</w:t>
       </w:r>
       <w:r>
         <w:t xml:space="preserve"> Imagine a scenario whereby Alice randomly selects a shared encryption/decryption key, encrypts </w:t>
@@ -9124,9 +9207,6 @@
         <w:t xml:space="preserve">, </w:t>
       </w:r>
       <w:r>
-        <w:t xml:space="preserve">message </w:t>
-      </w:r>
-      <w:r>
         <w:t xml:space="preserve">authentication </w:t>
       </w:r>
       <w:r>
@@ -9148,16 +9228,533 @@
         <w:footnoteReference w:id="30"/>
       </w:r>
       <w:r>
-        <w:t xml:space="preserve"> It is non-repudiation that makes digital signatures so powerful.</w:t>
-      </w:r>
-      <w:r>
-        <w:t xml:space="preserve"> And it is the public-key cryptosystem of RSA that makes </w:t>
-      </w:r>
-      <w:r>
-        <w:t xml:space="preserve">digital signatures </w:t>
+        <w:t xml:space="preserve"> It is non-repudiation that makes digital signatures </w:t>
+      </w:r>
+      <w:r>
+        <w:t>valuable</w:t>
+      </w:r>
+      <w:r>
+        <w:t>.</w:t>
+      </w:r>
+      <w:r>
+        <w:t xml:space="preserve"> And it is the</w:t>
+      </w:r>
+      <w:r>
+        <w:t xml:space="preserve"> RSA </w:t>
+      </w:r>
+      <w:r>
+        <w:t xml:space="preserve">public-key cryptosystem that makes </w:t>
+      </w:r>
+      <w:r>
+        <w:t xml:space="preserve">them </w:t>
       </w:r>
       <w:r>
         <w:t>possible.</w:t>
+      </w:r>
+    </w:p>
+    <w:p>
+      <w:r>
+        <w:t xml:space="preserve">A digitally signed message proves to </w:t>
+      </w:r>
+      <w:r>
+        <w:t xml:space="preserve">its </w:t>
+      </w:r>
+      <w:r>
+        <w:t xml:space="preserve">recipient that the message (a) was unaltered in transit and (b) originated from the purported sender. The former property provides message authentication, meaning that what the </w:t>
+      </w:r>
+      <w:r>
+        <w:t xml:space="preserve">receiver received is </w:t>
+      </w:r>
+      <w:r>
+        <w:t xml:space="preserve">precisely what the </w:t>
+      </w:r>
+      <w:r>
+        <w:t>sender sent</w:t>
+      </w:r>
+      <w:r>
+        <w:t xml:space="preserve">. The latter property </w:t>
+      </w:r>
+      <w:r>
+        <w:t>adds</w:t>
+      </w:r>
+      <w:r>
+        <w:t xml:space="preserve"> non-repudiation</w:t>
+      </w:r>
+      <w:r>
+        <w:t>, meaning that the receiver can prove</w:t>
+      </w:r>
+      <w:r>
+        <w:t xml:space="preserve"> </w:t>
+      </w:r>
+      <w:r>
+        <w:t xml:space="preserve">these facts </w:t>
+      </w:r>
+      <w:r>
+        <w:t xml:space="preserve">even </w:t>
+      </w:r>
+      <w:r>
+        <w:t xml:space="preserve">if they are repudiated by the </w:t>
+      </w:r>
+      <w:r>
+        <w:lastRenderedPageBreak/>
+        <w:t>sender.</w:t>
+      </w:r>
+      <w:r>
+        <w:rPr>
+          <w:rStyle w:val="FootnoteReference"/>
+        </w:rPr>
+        <w:footnoteReference w:id="31"/>
+      </w:r>
+      <w:r>
+        <w:t xml:space="preserve"> In this scheme, the sender </w:t>
+      </w:r>
+      <w:r>
+        <w:rPr>
+          <w:i/>
+          <w:iCs/>
+        </w:rPr>
+        <w:t>signs</w:t>
+      </w:r>
+      <w:r>
+        <w:t xml:space="preserve"> a message </w:t>
+      </w:r>
+      <w:r>
+        <w:t xml:space="preserve">using his/her </w:t>
+      </w:r>
+      <w:r>
+        <w:t xml:space="preserve">private key, and the receiver </w:t>
+      </w:r>
+      <w:r>
+        <w:rPr>
+          <w:i/>
+          <w:iCs/>
+        </w:rPr>
+        <w:t>verifies</w:t>
+      </w:r>
+      <w:r>
+        <w:t xml:space="preserve"> the signature-message pair using the sender’s public key.</w:t>
+      </w:r>
+    </w:p>
+    <w:p>
+      <w:r>
+        <w:t>All this comes with a very important caveat: If the sender’s private key is stolen</w:t>
+      </w:r>
+      <w:r>
+        <w:t xml:space="preserve"> by an attacker</w:t>
+      </w:r>
+      <w:r>
+        <w:t xml:space="preserve">, it can be used to sign </w:t>
+      </w:r>
+      <w:r>
+        <w:t xml:space="preserve">messages the owner of the private key did not in fact send. Because of this </w:t>
+      </w:r>
+      <w:r>
+        <w:t>possibility</w:t>
+      </w:r>
+      <w:r>
+        <w:t xml:space="preserve">, it is virtually impossible to prove in a court of law that just because a message was signed with a sender’s private key that the message originated from the sender. </w:t>
+      </w:r>
+      <w:r>
+        <w:t>I</w:t>
+      </w:r>
+      <w:r>
+        <w:t xml:space="preserve">n </w:t>
+      </w:r>
+      <w:r>
+        <w:t>practice</w:t>
+      </w:r>
+      <w:r>
+        <w:t xml:space="preserve">, </w:t>
+      </w:r>
+      <w:r>
+        <w:t xml:space="preserve">however, </w:t>
+      </w:r>
+      <w:r>
+        <w:t xml:space="preserve">digitally signed messages </w:t>
+      </w:r>
+      <w:r>
+        <w:t xml:space="preserve">generally </w:t>
+      </w:r>
+      <w:r>
+        <w:t>demand</w:t>
+      </w:r>
+      <w:r>
+        <w:t xml:space="preserve"> a much </w:t>
+      </w:r>
+      <w:r>
+        <w:t>lesser</w:t>
+      </w:r>
+      <w:r>
+        <w:t xml:space="preserve"> burden of proof.</w:t>
+      </w:r>
+      <w:r>
+        <w:rPr>
+          <w:rStyle w:val="FootnoteReference"/>
+        </w:rPr>
+        <w:footnoteReference w:id="32"/>
+      </w:r>
+    </w:p>
+    <w:p>
+      <w:r>
+        <w:t>D</w:t>
+      </w:r>
+      <w:r>
+        <w:t xml:space="preserve">igital </w:t>
+      </w:r>
+      <w:r>
+        <w:t xml:space="preserve">signing is </w:t>
+      </w:r>
+      <w:r>
+        <w:t xml:space="preserve">the </w:t>
+      </w:r>
+      <w:r>
+        <w:rPr>
+          <w:i/>
+          <w:iCs/>
+        </w:rPr>
+        <w:t>inverse</w:t>
+      </w:r>
+      <w:r>
+        <w:t xml:space="preserve"> of encryption</w:t>
+      </w:r>
+      <w:r>
+        <w:t xml:space="preserve">, </w:t>
+      </w:r>
+      <w:r>
+        <w:t xml:space="preserve">in the sense that in the latter messages are encrypted with a public encryption key </w:t>
+      </w:r>
+      <w:r>
+        <w:rPr>
+          <w:i/>
+          <w:iCs/>
+        </w:rPr>
+        <w:t>e</w:t>
+      </w:r>
+      <w:r>
+        <w:t xml:space="preserve">, and decrypted with a </w:t>
+      </w:r>
+      <w:r>
+        <w:t xml:space="preserve">corresponding </w:t>
+      </w:r>
+      <w:r>
+        <w:t xml:space="preserve">decryption key </w:t>
+      </w:r>
+      <w:r>
+        <w:rPr>
+          <w:i/>
+          <w:iCs/>
+        </w:rPr>
+        <w:t>d</w:t>
+      </w:r>
+      <w:r>
+        <w:t xml:space="preserve">; whereas in the former messages are signed with a decryption key </w:t>
+      </w:r>
+      <w:r>
+        <w:rPr>
+          <w:i/>
+          <w:iCs/>
+        </w:rPr>
+        <w:t>d</w:t>
+      </w:r>
+      <w:r>
+        <w:t>, and verified with a</w:t>
+      </w:r>
+      <w:r>
+        <w:t xml:space="preserve"> corresponding</w:t>
+      </w:r>
+      <w:r>
+        <w:t xml:space="preserve"> encryption key </w:t>
+      </w:r>
+      <w:r>
+        <w:rPr>
+          <w:i/>
+          <w:iCs/>
+        </w:rPr>
+        <w:t>e</w:t>
+      </w:r>
+      <w:r>
+        <w:t>.</w:t>
+      </w:r>
+    </w:p>
+    <w:p>
+      <w:r>
+        <w:t>P</w:t>
+      </w:r>
+      <w:r>
+        <w:t xml:space="preserve">icking up where </w:t>
+      </w:r>
+      <w:r>
+        <w:rPr>
+          <w:i/>
+          <w:iCs/>
+        </w:rPr>
+        <w:t>Figure 7. Encryption and decryption using “textbook” RSA</w:t>
+      </w:r>
+      <w:r>
+        <w:t xml:space="preserve"> </w:t>
+      </w:r>
+      <w:r>
+        <w:t>in the section on public-key encryption</w:t>
+      </w:r>
+      <w:r>
+        <w:t xml:space="preserve"> </w:t>
+      </w:r>
+      <w:r>
+        <w:t>left off</w:t>
+      </w:r>
+      <w:r>
+        <w:t xml:space="preserve">, </w:t>
+      </w:r>
+      <w:r>
+        <w:rPr>
+          <w:i/>
+          <w:iCs/>
+        </w:rPr>
+        <w:t>Figure 10</w:t>
+      </w:r>
+      <w:r>
+        <w:t xml:space="preserve"> depicts digital signing</w:t>
+      </w:r>
+      <w:r>
+        <w:t>.</w:t>
+      </w:r>
+      <w:r>
+        <w:t xml:space="preserve"> </w:t>
+      </w:r>
+      <w:r>
+        <w:t xml:space="preserve">Recall </w:t>
+      </w:r>
+      <w:r>
+        <w:t xml:space="preserve">from </w:t>
+      </w:r>
+      <w:r>
+        <w:t xml:space="preserve">the previous </w:t>
+      </w:r>
+      <w:r>
+        <w:t xml:space="preserve">example </w:t>
+      </w:r>
+      <w:r>
+        <w:t>that Alice computed a public-private keypair</w:t>
+      </w:r>
+      <w:r>
+        <w:t xml:space="preserve">, </w:t>
+      </w:r>
+      <w:r>
+        <w:t>5 and 29, respectively</w:t>
+      </w:r>
+      <w:r>
+        <w:t>.</w:t>
+      </w:r>
+      <w:r>
+        <w:t xml:space="preserve"> </w:t>
+      </w:r>
+      <w:r>
+        <w:t>Using the same keypair, Alice now sends a signed</w:t>
+      </w:r>
+      <w:r>
+        <w:t xml:space="preserve">, </w:t>
+      </w:r>
+      <w:r>
+        <w:rPr>
+          <w:i/>
+          <w:iCs/>
+        </w:rPr>
+        <w:t>unencrypted</w:t>
+      </w:r>
+      <w:r>
+        <w:t xml:space="preserve"> message (4) to Bob.</w:t>
+      </w:r>
+      <w:r>
+        <w:rPr>
+          <w:rStyle w:val="FootnoteReference"/>
+        </w:rPr>
+        <w:footnoteReference w:id="33"/>
+      </w:r>
+    </w:p>
+    <w:p>
+      <w:pPr>
+        <w:jc w:val="center"/>
+      </w:pPr>
+      <w:r>
+        <w:rPr>
+          <w:noProof/>
+        </w:rPr>
+        <w:drawing>
+          <wp:inline distT="0" distB="0" distL="0" distR="0" wp14:anchorId="2A02E649" wp14:editId="76C1327F">
+            <wp:extent cx="1892300" cy="960595"/>
+            <wp:effectExtent l="0" t="0" r="0" b="0"/>
+            <wp:docPr id="16" name="Picture 16"/>
+            <wp:cNvGraphicFramePr>
+              <a:graphicFrameLocks xmlns:a="http://schemas.openxmlformats.org/drawingml/2006/main" noChangeAspect="1"/>
+            </wp:cNvGraphicFramePr>
+            <a:graphic xmlns:a="http://schemas.openxmlformats.org/drawingml/2006/main">
+              <a:graphicData uri="http://schemas.openxmlformats.org/drawingml/2006/picture">
+                <pic:pic xmlns:pic="http://schemas.openxmlformats.org/drawingml/2006/picture">
+                  <pic:nvPicPr>
+                    <pic:cNvPr id="1" name=""/>
+                    <pic:cNvPicPr/>
+                  </pic:nvPicPr>
+                  <pic:blipFill>
+                    <a:blip r:embed="rId17"/>
+                    <a:stretch>
+                      <a:fillRect/>
+                    </a:stretch>
+                  </pic:blipFill>
+                  <pic:spPr>
+                    <a:xfrm>
+                      <a:off x="0" y="0"/>
+                      <a:ext cx="1910342" cy="969754"/>
+                    </a:xfrm>
+                    <a:prstGeom prst="rect">
+                      <a:avLst/>
+                    </a:prstGeom>
+                  </pic:spPr>
+                </pic:pic>
+              </a:graphicData>
+            </a:graphic>
+          </wp:inline>
+        </w:drawing>
+      </w:r>
+    </w:p>
+    <w:p>
+      <w:r>
+        <w:t xml:space="preserve">In steps 1, 2 and 3, Alice </w:t>
+      </w:r>
+      <w:r>
+        <w:t xml:space="preserve">signs the message (4) and transmits it to Bob. To do this she </w:t>
+      </w:r>
+      <w:r>
+        <w:t xml:space="preserve">raises the message </w:t>
+      </w:r>
+      <w:r>
+        <w:t>(</w:t>
+      </w:r>
+      <w:r>
+        <w:t>4</w:t>
+      </w:r>
+      <w:r>
+        <w:t>)</w:t>
+      </w:r>
+      <w:r>
+        <w:t xml:space="preserve"> to the power of her encryption key </w:t>
+      </w:r>
+      <w:r>
+        <w:rPr>
+          <w:i/>
+          <w:iCs/>
+        </w:rPr>
+        <w:t>d</w:t>
+      </w:r>
+      <w:r>
+        <w:t xml:space="preserve"> (29), </w:t>
+      </w:r>
+      <w:r>
+        <w:t xml:space="preserve">and </w:t>
+      </w:r>
+      <w:r>
+        <w:t xml:space="preserve">takes the modulus of the divisor </w:t>
+      </w:r>
+      <w:r>
+        <w:rPr>
+          <w:i/>
+          <w:iCs/>
+        </w:rPr>
+        <w:t>n</w:t>
+      </w:r>
+      <w:r>
+        <w:t xml:space="preserve"> (35) to </w:t>
+      </w:r>
+      <w:r>
+        <w:t xml:space="preserve">compute </w:t>
+      </w:r>
+      <w:r>
+        <w:t>the signed message 9</w:t>
+      </w:r>
+      <w:r>
+        <w:t>.</w:t>
+      </w:r>
+    </w:p>
+    <w:p>
+      <w:r>
+        <w:t>In step 4</w:t>
+      </w:r>
+      <w:r>
+        <w:t>, Bob verifies the signed message</w:t>
+      </w:r>
+      <w:r>
+        <w:t xml:space="preserve"> he receives from Alice</w:t>
+      </w:r>
+      <w:r>
+        <w:t>.</w:t>
+      </w:r>
+      <w:r>
+        <w:t xml:space="preserve"> </w:t>
+      </w:r>
+      <w:r>
+        <w:t xml:space="preserve">He </w:t>
+      </w:r>
+      <w:r>
+        <w:t xml:space="preserve">raises the signed message (9) to the power of Alice’s public key </w:t>
+      </w:r>
+      <w:r>
+        <w:rPr>
+          <w:i/>
+          <w:iCs/>
+        </w:rPr>
+        <w:t>e</w:t>
+      </w:r>
+      <w:r>
+        <w:t xml:space="preserve"> (5)</w:t>
+      </w:r>
+      <w:r>
+        <w:t xml:space="preserve">, and </w:t>
+      </w:r>
+      <w:r>
+        <w:t>arrive</w:t>
+      </w:r>
+      <w:r>
+        <w:t>s</w:t>
+      </w:r>
+      <w:r>
+        <w:t xml:space="preserve"> back at the original</w:t>
+      </w:r>
+      <w:r>
+        <w:t>, unsigned</w:t>
+      </w:r>
+      <w:r>
+        <w:t xml:space="preserve"> message (4</w:t>
+      </w:r>
+      <w:r>
+        <w:t>).</w:t>
+      </w:r>
+    </w:p>
+    <w:p>
+      <w:r>
+        <w:t xml:space="preserve">In a more realistic scenario, Alice would have encrypted the </w:t>
+      </w:r>
+      <w:r>
+        <w:t xml:space="preserve">signed </w:t>
+      </w:r>
+      <w:r>
+        <w:t xml:space="preserve">message with Bob’s public key before transmitting </w:t>
+      </w:r>
+      <w:r>
+        <w:t xml:space="preserve">it </w:t>
+      </w:r>
+      <w:r>
+        <w:t xml:space="preserve">to Bob. </w:t>
+      </w:r>
+      <w:r>
+        <w:t>And o</w:t>
+      </w:r>
+      <w:r>
+        <w:t xml:space="preserve">n receipt of the message, Bob would have decrypted it with his </w:t>
+      </w:r>
+      <w:r>
+        <w:t xml:space="preserve">private </w:t>
+      </w:r>
+      <w:r>
+        <w:t>decryption key before verifying it with Alice’s public encryption key.</w:t>
       </w:r>
     </w:p>
     <w:sectPr>
@@ -9262,7 +9859,13 @@
         <w:footnoteRef/>
       </w:r>
       <w:r>
-        <w:t xml:space="preserve"> The key can be a mechanical device, a number, a puzzle; anything known to both sender and receiver that enables the sender to encipher, and the receiver to decipher, a message.</w:t>
+        <w:t xml:space="preserve"> The key can be a mechanical device, a number, a puzzle; anything </w:t>
+      </w:r>
+      <w:r>
+        <w:t>possessed by</w:t>
+      </w:r>
+      <w:r>
+        <w:t xml:space="preserve"> both sender and receiver that enables the sender to encipher, and the receiver to decipher, a message.</w:t>
       </w:r>
     </w:p>
   </w:footnote>
@@ -9502,13 +10105,45 @@
         <w:footnoteRef/>
       </w:r>
       <w:r>
-        <w:t xml:space="preserve"> This fact is formalized in Kerckhoffs’s principle, proposed by Auguste Kerckhoffs in 1883, which turned several millennia of cryptographic orthodoxy on its head. Kerckhoffs stated that, “</w:t>
+        <w:t xml:space="preserve"> This fact is formalized in </w:t>
+      </w:r>
+      <w:proofErr w:type="spellStart"/>
+      <w:r>
+        <w:t>Kerckhoffs’s</w:t>
+      </w:r>
+      <w:proofErr w:type="spellEnd"/>
+      <w:r>
+        <w:t xml:space="preserve"> principle, proposed by Auguste </w:t>
+      </w:r>
+      <w:proofErr w:type="spellStart"/>
+      <w:r>
+        <w:t>Kerckhoffs</w:t>
+      </w:r>
+      <w:proofErr w:type="spellEnd"/>
+      <w:r>
+        <w:t xml:space="preserve"> in 1883, which turned several millennia of cryptographic orthodoxy on its head. </w:t>
+      </w:r>
+      <w:proofErr w:type="spellStart"/>
+      <w:r>
+        <w:t>Kerckhoffs</w:t>
+      </w:r>
+      <w:proofErr w:type="spellEnd"/>
+      <w:r>
+        <w:t xml:space="preserve"> stated that, “</w:t>
       </w:r>
       <w:r>
         <w:t>A cryptosystem should be secure even if everything about the system, except the key, is public knowledge</w:t>
       </w:r>
       <w:r>
-        <w:t>”. Prior to this, the efficacy of a cipher was believed to be based on the secrecy of its algorithm. One important implication of Kerckhoffs’s principle is that a cipher whose algorithm is widely-known will invite attacks, and that this is desirable because very smart people know they will become famous if they find a way to defeat it. It should not be surprising that the best cryptosystems in the world are those that have defied successful attacks over a long period of time.</w:t>
+        <w:t xml:space="preserve">”. Prior to this, the efficacy of a cipher was believed to be based on the secrecy of its algorithm. One important implication of </w:t>
+      </w:r>
+      <w:proofErr w:type="spellStart"/>
+      <w:r>
+        <w:t>Kerckhoffs’s</w:t>
+      </w:r>
+      <w:proofErr w:type="spellEnd"/>
+      <w:r>
+        <w:t xml:space="preserve"> principle is that a cipher whose algorithm is widely-known will invite attacks, and that this is desirable because very smart people know they will become famous if they find a way to defeat it. It should not be surprising that the best cryptosystems in the world are those that have defied successful attacks over a long period of time.</w:t>
       </w:r>
     </w:p>
   </w:footnote>
@@ -10137,8 +10772,13 @@
         <w:t>contain</w:t>
       </w:r>
       <w:r>
-        <w:t xml:space="preserve"> a</w:t>
-      </w:r>
+        <w:t xml:space="preserve"> </w:t>
+      </w:r>
+      <w:proofErr w:type="spellStart"/>
+      <w:r>
+        <w:t>a</w:t>
+      </w:r>
+      <w:proofErr w:type="spellEnd"/>
       <w:r>
         <w:t xml:space="preserve"> modular multiplicative</w:t>
       </w:r>
@@ -10389,7 +11029,103 @@
         <w:t>,</w:t>
       </w:r>
       <w:r>
-        <w:t xml:space="preserve"> message authentication had been solved long before the advent of a public-key cryptosystem.</w:t>
+        <w:t xml:space="preserve"> message authentication </w:t>
+      </w:r>
+      <w:r>
+        <w:t xml:space="preserve">existed </w:t>
+      </w:r>
+      <w:r>
+        <w:t xml:space="preserve">long before the advent of public-key </w:t>
+      </w:r>
+      <w:r>
+        <w:t>cryptography</w:t>
+      </w:r>
+      <w:r>
+        <w:t>.</w:t>
+      </w:r>
+    </w:p>
+  </w:footnote>
+  <w:footnote w:id="31">
+    <w:p>
+      <w:pPr>
+        <w:pStyle w:val="FootnoteText"/>
+      </w:pPr>
+      <w:r>
+        <w:rPr>
+          <w:rStyle w:val="FootnoteReference"/>
+        </w:rPr>
+        <w:footnoteRef/>
+      </w:r>
+      <w:r>
+        <w:t xml:space="preserve"> </w:t>
+      </w:r>
+      <w:r>
+        <w:t xml:space="preserve">Digital signatures are to electronic documents what hand-written signatures are to physical documents; they </w:t>
+      </w:r>
+      <w:r>
+        <w:t xml:space="preserve">prove </w:t>
+      </w:r>
+      <w:r>
+        <w:t xml:space="preserve">that </w:t>
+      </w:r>
+      <w:r>
+        <w:t>the</w:t>
+      </w:r>
+      <w:r>
+        <w:t xml:space="preserve"> signer authorizes the contents of </w:t>
+      </w:r>
+      <w:r>
+        <w:t xml:space="preserve">the </w:t>
+      </w:r>
+      <w:r>
+        <w:t>document.</w:t>
+      </w:r>
+    </w:p>
+  </w:footnote>
+  <w:footnote w:id="32">
+    <w:p>
+      <w:pPr>
+        <w:pStyle w:val="FootnoteText"/>
+      </w:pPr>
+      <w:r>
+        <w:rPr>
+          <w:rStyle w:val="FootnoteReference"/>
+        </w:rPr>
+        <w:footnoteRef/>
+      </w:r>
+      <w:r>
+        <w:t xml:space="preserve"> For example, to satisfy oneself that an executable file downloaded from a website can be trusted.</w:t>
+      </w:r>
+    </w:p>
+  </w:footnote>
+  <w:footnote w:id="33">
+    <w:p>
+      <w:pPr>
+        <w:pStyle w:val="FootnoteText"/>
+      </w:pPr>
+      <w:r>
+        <w:rPr>
+          <w:rStyle w:val="FootnoteReference"/>
+        </w:rPr>
+        <w:footnoteRef/>
+      </w:r>
+      <w:r>
+        <w:t xml:space="preserve"> For Alice to encrypt the signed message to Bob, she would need Bob’s public key. </w:t>
+      </w:r>
+      <w:r>
+        <w:t xml:space="preserve">Since we already know the mechanism for creating public keys, I have </w:t>
+      </w:r>
+      <w:r>
+        <w:t xml:space="preserve">omitted </w:t>
+      </w:r>
+      <w:r>
+        <w:t xml:space="preserve">these steps </w:t>
+      </w:r>
+      <w:r>
+        <w:t xml:space="preserve">from </w:t>
+      </w:r>
+      <w:r>
+        <w:t>the diagram so as not to distract from digital signing.</w:t>
       </w:r>
     </w:p>
   </w:footnote>

</xml_diff>